<commit_message>
added details in the readme for python and modified BasicPracticeProblems.
</commit_message>
<xml_diff>
--- a/Problems-for-all/BasicPracticeProblems.docx
+++ b/Problems-for-all/BasicPracticeProblems.docx
@@ -2,6 +2,43 @@
 <file path=word/document.xml><?xml version="1.0" encoding="utf-8"?>
 <w:document xmlns:w="http://schemas.openxmlformats.org/wordprocessingml/2006/main">
   <w:body>
+    <w:p>
+      <w:pPr>
+        <w:spacing w:before="400" w:after="260" w:line="327"/>
+        <w:ind w:right="0" w:left="0" w:firstLine="0"/>
+        <w:jc w:val="left"/>
+        <w:rPr>
+          <w:rFonts w:ascii="Lora Medium" w:hAnsi="Lora Medium" w:cs="Lora Medium" w:eastAsia="Lora Medium"/>
+          <w:color w:val="auto"/>
+          <w:spacing w:val="0"/>
+          <w:position w:val="0"/>
+          <w:sz w:val="40"/>
+          <w:shd w:fill="FFFFFF" w:val="clear"/>
+        </w:rPr>
+      </w:pPr>
+      <w:r>
+        <w:rPr>
+          <w:rFonts w:ascii="Lora Medium" w:hAnsi="Lora Medium" w:cs="Lora Medium" w:eastAsia="Lora Medium"/>
+          <w:color w:val="auto"/>
+          <w:spacing w:val="0"/>
+          <w:position w:val="0"/>
+          <w:sz w:val="36"/>
+          <w:shd w:fill="FFFFFF" w:val="clear"/>
+        </w:rPr>
+        <w:t xml:space="preserve">Note: </w:t>
+      </w:r>
+      <w:r>
+        <w:rPr>
+          <w:rFonts w:ascii="Lora Medium" w:hAnsi="Lora Medium" w:cs="Lora Medium" w:eastAsia="Lora Medium"/>
+          <w:color w:val="auto"/>
+          <w:spacing w:val="0"/>
+          <w:position w:val="0"/>
+          <w:sz w:val="24"/>
+          <w:shd w:fill="FFFFFF" w:val="clear"/>
+        </w:rPr>
+        <w:t xml:space="preserve">This file is intended for C programming problems however it is almost always possible to solve these problem using any programming language</w:t>
+      </w:r>
+    </w:p>
     <w:p>
       <w:pPr>
         <w:spacing w:before="400" w:after="260" w:line="327"/>
@@ -2732,7 +2769,18 @@
           <w:sz w:val="24"/>
           <w:shd w:fill="FFFFFF" w:val="clear"/>
         </w:rPr>
-        <w:t xml:space="preserve">– using recursion.</w:t>
+        <w:t xml:space="preserve">–</w:t>
+      </w:r>
+      <w:r>
+        <w:rPr>
+          <w:rFonts w:ascii="Calibri" w:hAnsi="Calibri" w:cs="Calibri" w:eastAsia="Calibri"/>
+          <w:color w:val="222222"/>
+          <w:spacing w:val="0"/>
+          <w:position w:val="0"/>
+          <w:sz w:val="24"/>
+          <w:shd w:fill="FFFFFF" w:val="clear"/>
+        </w:rPr>
+        <w:t xml:space="preserve"> using recursion.</w:t>
       </w:r>
     </w:p>
     <w:p>
@@ -2803,7 +2851,18 @@
           <w:sz w:val="24"/>
           <w:shd w:fill="FFFFFF" w:val="clear"/>
         </w:rPr>
-        <w:t xml:space="preserve">– using recursion.</w:t>
+        <w:t xml:space="preserve">–</w:t>
+      </w:r>
+      <w:r>
+        <w:rPr>
+          <w:rFonts w:ascii="Calibri" w:hAnsi="Calibri" w:cs="Calibri" w:eastAsia="Calibri"/>
+          <w:color w:val="222222"/>
+          <w:spacing w:val="0"/>
+          <w:position w:val="0"/>
+          <w:sz w:val="24"/>
+          <w:shd w:fill="FFFFFF" w:val="clear"/>
+        </w:rPr>
+        <w:t xml:space="preserve"> using recursion.</w:t>
       </w:r>
     </w:p>
     <w:p>
@@ -2844,7 +2903,18 @@
           <w:sz w:val="24"/>
           <w:shd w:fill="FFFFFF" w:val="clear"/>
         </w:rPr>
-        <w:t xml:space="preserve">– using recursion.</w:t>
+        <w:t xml:space="preserve">–</w:t>
+      </w:r>
+      <w:r>
+        <w:rPr>
+          <w:rFonts w:ascii="Calibri" w:hAnsi="Calibri" w:cs="Calibri" w:eastAsia="Calibri"/>
+          <w:color w:val="222222"/>
+          <w:spacing w:val="0"/>
+          <w:position w:val="0"/>
+          <w:sz w:val="24"/>
+          <w:shd w:fill="FFFFFF" w:val="clear"/>
+        </w:rPr>
+        <w:t xml:space="preserve"> using recursion.</w:t>
       </w:r>
     </w:p>
     <w:p>

</xml_diff>